<commit_message>
add currency_info struct and add testcase
</commit_message>
<xml_diff>
--- a/doc/interface/bac_interface.docx
+++ b/doc/interface/bac_interface.docx
@@ -5639,25 +5639,7 @@
           <w:sz w:val="27"/>
           <w:szCs w:val="27"/>
         </w:rPr>
-        <w:t xml:space="preserve">', "2000.0000 </w:t>
-      </w:r>
-      <w:r>
-        <w:rPr>
-          <w:rFonts w:eastAsia="宋体" w:cs="Consolas" w:ascii="Consolas" w:hAnsi="Consolas"/>
-          <w:color w:val="A31515"/>
-          <w:sz w:val="27"/>
-          <w:szCs w:val="27"/>
-        </w:rPr>
-        <w:t>TES</w:t>
-      </w:r>
-      <w:r>
-        <w:rPr>
-          <w:rFonts w:eastAsia="宋体" w:cs="Consolas" w:ascii="Consolas" w:hAnsi="Consolas"/>
-          <w:color w:val="A31515"/>
-          <w:sz w:val="27"/>
-          <w:szCs w:val="27"/>
-        </w:rPr>
-        <w:t>"]'</w:t>
+        <w:t>', "2000.0000 TES"]'</w:t>
       </w:r>
     </w:p>
     <w:p>
@@ -8928,6 +8910,148 @@
       <w:r>
         <w:rPr/>
         <w:t>账户</w:t>
+      </w:r>
+    </w:p>
+    <w:p>
+      <w:pPr>
+        <w:pStyle w:val="Normal"/>
+        <w:rPr/>
+      </w:pPr>
+      <w:r>
+        <w:rPr/>
+      </w:r>
+    </w:p>
+    <w:p>
+      <w:pPr>
+        <w:pStyle w:val="Normal"/>
+        <w:rPr>
+          <w:rFonts w:ascii="Calibri Light" w:hAnsi="Calibri Light" w:eastAsia="" w:cs="宋体" w:asciiTheme="majorHAnsi" w:cstheme="majorBidi" w:eastAsiaTheme="majorEastAsia" w:hAnsiTheme="majorHAnsi"/>
+          <w:b/>
+          <w:b/>
+          <w:bCs/>
+          <w:color w:val="00000A"/>
+          <w:sz w:val="32"/>
+          <w:szCs w:val="32"/>
+          <w:lang w:val="en-US" w:eastAsia="zh-CN" w:bidi="ar-SA"/>
+        </w:rPr>
+      </w:pPr>
+      <w:bookmarkStart w:id="3" w:name="__DdeLink__18938_1169726163"/>
+      <w:r>
+        <w:rPr>
+          <w:rFonts w:eastAsia="" w:cs="宋体" w:cstheme="majorBidi" w:eastAsiaTheme="majorEastAsia" w:ascii="Calibri Light" w:hAnsi="Calibri Light"/>
+          <w:b/>
+          <w:bCs/>
+          <w:color w:val="00000A"/>
+          <w:sz w:val="32"/>
+          <w:szCs w:val="32"/>
+          <w:lang w:val="en-US" w:eastAsia="zh-CN" w:bidi="ar-SA"/>
+        </w:rPr>
+        <w:t>(</w:t>
+      </w:r>
+      <w:r>
+        <w:rPr>
+          <w:rFonts w:ascii="Calibri Light" w:hAnsi="Calibri Light" w:cs="宋体" w:asciiTheme="majorHAnsi" w:cstheme="majorBidi" w:eastAsiaTheme="majorEastAsia" w:hAnsiTheme="majorHAnsi"/>
+          <w:b/>
+          <w:bCs/>
+          <w:color w:val="00000A"/>
+          <w:sz w:val="32"/>
+          <w:szCs w:val="32"/>
+          <w:lang w:val="en-US" w:eastAsia="zh-CN" w:bidi="ar-SA"/>
+        </w:rPr>
+        <w:t>七</w:t>
+      </w:r>
+      <w:r>
+        <w:rPr>
+          <w:rFonts w:eastAsia="" w:cs="宋体" w:cstheme="majorBidi" w:eastAsiaTheme="majorEastAsia" w:ascii="Calibri Light" w:hAnsi="Calibri Light"/>
+          <w:b/>
+          <w:bCs/>
+          <w:color w:val="00000A"/>
+          <w:sz w:val="32"/>
+          <w:szCs w:val="32"/>
+          <w:lang w:val="en-US" w:eastAsia="zh-CN" w:bidi="ar-SA"/>
+        </w:rPr>
+        <w:t xml:space="preserve">) </w:t>
+      </w:r>
+      <w:r>
+        <w:rPr>
+          <w:rFonts w:ascii="Calibri Light" w:hAnsi="Calibri Light" w:cs="宋体" w:asciiTheme="majorHAnsi" w:cstheme="majorBidi" w:eastAsiaTheme="majorEastAsia" w:hAnsiTheme="majorHAnsi"/>
+          <w:b/>
+          <w:bCs/>
+          <w:color w:val="00000A"/>
+          <w:sz w:val="32"/>
+          <w:szCs w:val="32"/>
+          <w:lang w:val="en-US" w:eastAsia="zh-CN" w:bidi="ar-SA"/>
+        </w:rPr>
+        <w:t>发币信息</w:t>
+      </w:r>
+    </w:p>
+    <w:p>
+      <w:pPr>
+        <w:pStyle w:val="Normal"/>
+        <w:rPr>
+          <w:rFonts w:ascii="Calibri Light" w:hAnsi="Calibri Light" w:eastAsia="" w:cs="宋体" w:asciiTheme="majorHAnsi" w:cstheme="majorBidi" w:eastAsiaTheme="majorEastAsia" w:hAnsiTheme="majorHAnsi"/>
+          <w:b/>
+          <w:b/>
+          <w:bCs/>
+          <w:color w:val="00000A"/>
+          <w:sz w:val="32"/>
+          <w:szCs w:val="32"/>
+          <w:lang w:val="en-US" w:eastAsia="zh-CN" w:bidi="ar-SA"/>
+        </w:rPr>
+      </w:pPr>
+      <w:r>
+        <w:rPr>
+          <w:rFonts w:eastAsia="" w:cs="宋体" w:cstheme="majorBidi" w:eastAsiaTheme="majorEastAsia" w:ascii="Calibri Light" w:hAnsi="Calibri Light"/>
+          <w:b/>
+          <w:bCs/>
+          <w:color w:val="00000A"/>
+          <w:sz w:val="32"/>
+          <w:szCs w:val="32"/>
+          <w:lang w:val="en-US" w:eastAsia="zh-CN" w:bidi="ar-SA"/>
+        </w:rPr>
+      </w:r>
+    </w:p>
+    <w:p>
+      <w:pPr>
+        <w:pStyle w:val="Normal"/>
+        <w:rPr/>
+      </w:pPr>
+      <w:r>
+        <w:rPr/>
+        <w:t xml:space="preserve">code </w:t>
+      </w:r>
+      <w:r>
+        <w:rPr/>
+        <w:t>发币账户</w:t>
+      </w:r>
+    </w:p>
+    <w:p>
+      <w:pPr>
+        <w:pStyle w:val="Normal"/>
+        <w:rPr/>
+      </w:pPr>
+      <w:r>
+        <w:rPr/>
+        <w:t xml:space="preserve">symName </w:t>
+      </w:r>
+      <w:r>
+        <w:rPr/>
+        <w:t>币种类型</w:t>
+      </w:r>
+    </w:p>
+    <w:p>
+      <w:pPr>
+        <w:pStyle w:val="Normal"/>
+        <w:rPr/>
+      </w:pPr>
+      <w:r>
+        <w:rPr/>
+        <w:t xml:space="preserve">minPerBet_default </w:t>
+      </w:r>
+      <w:bookmarkEnd w:id="3"/>
+      <w:r>
+        <w:rPr/>
+        <w:t>币种默认下注最小值</w:t>
       </w:r>
     </w:p>
     <w:sectPr>
@@ -8952,7 +9076,7 @@
         <w:docPartGallery w:val="Page Numbers (Bottom of Page)"/>
         <w:docPartUnique w:val="true"/>
       </w:docPartObj>
-      <w:id w:val="217590879"/>
+      <w:id w:val="1683555389"/>
     </w:sdtPr>
     <w:sdtContent>
       <w:p>

</xml_diff>